<commit_message>
Progress on hackathon report
</commit_message>
<xml_diff>
--- a/admin/סיכום האקטון.docx
+++ b/admin/סיכום האקטון.docx
@@ -145,16 +145,7 @@
           <w:szCs w:val="24"/>
           <w:rtl/>
         </w:rPr>
-        <w:t>חברי הקבוצה הנוכחים</w:t>
-      </w:r>
-      <w:r>
-        <w:rPr>
-          <w:rFonts w:ascii="Arial" w:hAnsi="Arial" w:cs="Arial"/>
-          <w:sz w:val="24"/>
-          <w:szCs w:val="24"/>
-          <w:rtl/>
-        </w:rPr>
-        <w:t xml:space="preserve">: אור ממן, איוון רובינסון, סתיו </w:t>
+        <w:t xml:space="preserve">חברי הקבוצה הנוכחים: אור ממן, איוון רובינסון, סתיו </w:t>
       </w:r>
       <w:proofErr w:type="spellStart"/>
       <w:r>
@@ -241,7 +232,7 @@
       </w:r>
       <w:r>
         <w:rPr>
-          <w:rFonts w:ascii="Arial" w:hAnsi="Arial" w:cs="Arial" w:hint="cs"/>
+          <w:rFonts w:ascii="Arial" w:hAnsi="Arial" w:cs="Arial"/>
           <w:noProof/>
           <w:sz w:val="24"/>
           <w:szCs w:val="24"/>
@@ -415,8 +406,550 @@
           <w:noProof/>
           <w:sz w:val="24"/>
           <w:szCs w:val="24"/>
-        </w:rPr>
-      </w:pPr>
+          <w:rtl/>
+        </w:rPr>
+      </w:pPr>
+      <w:r>
+        <w:rPr>
+          <w:rFonts w:ascii="Arial" w:hAnsi="Arial" w:cs="Arial"/>
+          <w:noProof/>
+          <w:sz w:val="24"/>
+          <w:szCs w:val="24"/>
+          <w:rtl/>
+        </w:rPr>
+        <w:t>כדי לקבל תוצאה אמינה, יש לבצע את החישובים בשתי דרכים שונות. אנחנו נתמקד בדרך אחת – פתרון מטריצות.</w:t>
+      </w:r>
+    </w:p>
+    <w:p>
+      <w:pPr>
+        <w:bidi/>
+        <w:jc w:val="left"/>
+        <w:rPr>
+          <w:rFonts w:ascii="Arial" w:hAnsi="Arial" w:cs="Arial"/>
+          <w:noProof/>
+          <w:sz w:val="24"/>
+          <w:szCs w:val="24"/>
+          <w:rtl/>
+        </w:rPr>
+      </w:pPr>
+      <w:r>
+        <w:rPr>
+          <w:rFonts w:ascii="Arial" w:hAnsi="Arial" w:cs="Arial"/>
+          <w:noProof/>
+          <w:sz w:val="24"/>
+          <w:szCs w:val="24"/>
+          <w:rtl/>
+        </w:rPr>
+        <w:t>הקבועים</w:t>
+      </w:r>
+      <w:r>
+        <w:rPr>
+          <w:rFonts w:ascii="Arial" w:hAnsi="Arial" w:cs="Arial"/>
+          <w:noProof/>
+          <w:sz w:val="24"/>
+          <w:szCs w:val="24"/>
+          <w:rtl/>
+        </w:rPr>
+        <w:t xml:space="preserve"> שאנחנו צריכים לקבל על מנת לבצע את החישובים:</w:t>
+      </w:r>
+    </w:p>
+    <w:p>
+      <w:pPr>
+        <w:pStyle w:val="a3"/>
+        <w:numPr>
+          <w:ilvl w:val="0"/>
+          <w:numId w:val="3"/>
+        </w:numPr>
+        <w:jc w:val="left"/>
+        <w:rPr>
+          <w:rFonts w:ascii="Arial" w:hAnsi="Arial" w:cs="Arial"/>
+          <w:noProof/>
+          <w:sz w:val="24"/>
+          <w:szCs w:val="24"/>
+        </w:rPr>
+      </w:pPr>
+      <w:r>
+        <w:rPr>
+          <w:rFonts w:ascii="Arial" w:hAnsi="Arial" w:cs="Arial"/>
+          <w:noProof/>
+          <w:sz w:val="24"/>
+          <w:szCs w:val="24"/>
+        </w:rPr>
+        <w:t>c = proportion coefficient of the monitor [cps m^2/gamma]</w:t>
+      </w:r>
+    </w:p>
+    <w:p>
+      <w:pPr>
+        <w:pStyle w:val="a3"/>
+        <w:numPr>
+          <w:ilvl w:val="0"/>
+          <w:numId w:val="3"/>
+        </w:numPr>
+        <w:jc w:val="left"/>
+        <w:rPr>
+          <w:rFonts w:ascii="Arial" w:hAnsi="Arial" w:cs="Arial"/>
+          <w:noProof/>
+          <w:sz w:val="24"/>
+          <w:szCs w:val="24"/>
+        </w:rPr>
+      </w:pPr>
+      <w:r>
+        <w:rPr>
+          <w:rFonts w:ascii="Arial" w:hAnsi="Arial" w:cs="Arial"/>
+          <w:noProof/>
+          <w:sz w:val="24"/>
+          <w:szCs w:val="24"/>
+        </w:rPr>
+        <w:t>k = radiation build up factor in air [m^-1]</w:t>
+      </w:r>
+    </w:p>
+    <w:p>
+      <w:pPr>
+        <w:pStyle w:val="a3"/>
+        <w:numPr>
+          <w:ilvl w:val="0"/>
+          <w:numId w:val="3"/>
+        </w:numPr>
+        <w:jc w:val="left"/>
+        <w:rPr>
+          <w:rFonts w:ascii="Arial" w:hAnsi="Arial" w:cs="Arial"/>
+          <w:noProof/>
+          <w:sz w:val="24"/>
+          <w:szCs w:val="24"/>
+        </w:rPr>
+      </w:pPr>
+      <w:r>
+        <w:rPr>
+          <w:rFonts w:ascii="Arial" w:hAnsi="Arial" w:cs="Arial"/>
+          <w:noProof/>
+          <w:sz w:val="24"/>
+          <w:szCs w:val="24"/>
+        </w:rPr>
+        <w:t>µ = radiation absorption coefficient in air [m^-1]</w:t>
+      </w:r>
+    </w:p>
+    <w:p>
+      <w:pPr>
+        <w:pStyle w:val="a3"/>
+        <w:numPr>
+          <w:ilvl w:val="0"/>
+          <w:numId w:val="3"/>
+        </w:numPr>
+        <w:jc w:val="left"/>
+        <w:rPr>
+          <w:rFonts w:ascii="Arial" w:hAnsi="Arial" w:cs="Arial"/>
+          <w:noProof/>
+          <w:sz w:val="24"/>
+          <w:szCs w:val="24"/>
+        </w:rPr>
+      </w:pPr>
+      <w:r>
+        <w:rPr>
+          <w:rFonts w:ascii="Arial" w:hAnsi="Arial" w:cs="Arial"/>
+          <w:noProof/>
+          <w:sz w:val="24"/>
+          <w:szCs w:val="24"/>
+          <w:rtl/>
+        </w:rPr>
+        <w:t>גודל השטח המזוהם</w:t>
+      </w:r>
+      <w:r>
+        <w:rPr>
+          <w:rFonts w:ascii="Arial" w:hAnsi="Arial" w:cs="Arial"/>
+          <w:noProof/>
+          <w:sz w:val="24"/>
+          <w:szCs w:val="24"/>
+        </w:rPr>
+        <w:t xml:space="preserve"> [m^2]</w:t>
+      </w:r>
+    </w:p>
+    <w:p>
+      <w:pPr>
+        <w:pStyle w:val="a3"/>
+        <w:numPr>
+          <w:ilvl w:val="0"/>
+          <w:numId w:val="3"/>
+        </w:numPr>
+        <w:jc w:val="left"/>
+        <w:rPr>
+          <w:rFonts w:ascii="Arial" w:hAnsi="Arial" w:cs="Arial"/>
+          <w:noProof/>
+          <w:sz w:val="24"/>
+          <w:szCs w:val="24"/>
+        </w:rPr>
+      </w:pPr>
+      <w:r>
+        <w:rPr>
+          <w:rFonts w:ascii="Arial" w:hAnsi="Arial" w:cs="Arial"/>
+          <w:noProof/>
+          <w:sz w:val="24"/>
+          <w:szCs w:val="24"/>
+          <w:rtl/>
+        </w:rPr>
+        <w:t>רזולוציית חלוקת השטח לריבועים</w:t>
+      </w:r>
+    </w:p>
+    <w:p>
+      <w:pPr>
+        <w:pStyle w:val="a3"/>
+        <w:numPr>
+          <w:ilvl w:val="0"/>
+          <w:numId w:val="3"/>
+        </w:numPr>
+        <w:jc w:val="left"/>
+        <w:rPr>
+          <w:rFonts w:ascii="Arial" w:hAnsi="Arial" w:cs="Arial"/>
+          <w:noProof/>
+          <w:sz w:val="24"/>
+          <w:szCs w:val="24"/>
+        </w:rPr>
+      </w:pPr>
+      <w:r>
+        <w:rPr>
+          <w:rFonts w:ascii="Arial" w:hAnsi="Arial" w:cs="Arial"/>
+          <w:noProof/>
+          <w:sz w:val="24"/>
+          <w:szCs w:val="24"/>
+          <w:rtl/>
+        </w:rPr>
+        <w:t>גובה ריחוף המסוק</w:t>
+      </w:r>
+      <w:r>
+        <w:rPr>
+          <w:rFonts w:ascii="Arial" w:hAnsi="Arial" w:cs="Arial"/>
+          <w:noProof/>
+          <w:sz w:val="24"/>
+          <w:szCs w:val="24"/>
+        </w:rPr>
+        <w:t xml:space="preserve"> [m]</w:t>
+      </w:r>
+    </w:p>
+    <w:p>
+      <w:pPr>
+        <w:pStyle w:val="a3"/>
+        <w:numPr>
+          <w:ilvl w:val="0"/>
+          <w:numId w:val="3"/>
+        </w:numPr>
+        <w:jc w:val="left"/>
+        <w:rPr>
+          <w:rFonts w:ascii="Arial" w:hAnsi="Arial" w:cs="Arial"/>
+          <w:noProof/>
+          <w:sz w:val="24"/>
+          <w:szCs w:val="24"/>
+        </w:rPr>
+      </w:pPr>
+      <w:r>
+        <w:rPr>
+          <w:rFonts w:ascii="Arial" w:hAnsi="Arial" w:cs="Arial"/>
+          <w:noProof/>
+          <w:sz w:val="24"/>
+          <w:szCs w:val="24"/>
+          <w:rtl/>
+        </w:rPr>
+        <w:t>המדידות שהתקבלו מהמסוק</w:t>
+      </w:r>
+      <w:r>
+        <w:rPr>
+          <w:rFonts w:ascii="Arial" w:hAnsi="Arial" w:cs="Arial"/>
+          <w:noProof/>
+          <w:sz w:val="24"/>
+          <w:szCs w:val="24"/>
+        </w:rPr>
+        <w:t xml:space="preserve"> [cps]</w:t>
+      </w:r>
+    </w:p>
+    <w:p>
+      <w:pPr>
+        <w:bidi/>
+        <w:jc w:val="left"/>
+        <w:rPr>
+          <w:rFonts w:ascii="Arial" w:hAnsi="Arial" w:cs="Arial"/>
+          <w:noProof/>
+          <w:sz w:val="24"/>
+          <w:szCs w:val="24"/>
+          <w:rtl/>
+        </w:rPr>
+      </w:pPr>
+      <w:r>
+        <w:rPr>
+          <w:rFonts w:ascii="Arial" w:hAnsi="Arial" w:cs="Arial"/>
+          <w:noProof/>
+          <w:sz w:val="24"/>
+          <w:szCs w:val="24"/>
+          <w:rtl/>
+        </w:rPr>
+        <w:t>יש לשים לב כי רמת דיוק הקבועים עלולה ל</w:t>
+      </w:r>
+      <w:r>
+        <w:rPr>
+          <w:rFonts w:ascii="Arial" w:hAnsi="Arial" w:cs="Arial"/>
+          <w:noProof/>
+          <w:sz w:val="24"/>
+          <w:szCs w:val="24"/>
+          <w:rtl/>
+        </w:rPr>
+        <w:t>השפיע על רמת דיוק התוצאה שנחשב; לכן נשתמש במספר שיטות שונות כדי להגיע אליהם.</w:t>
+      </w:r>
+    </w:p>
+    <w:p>
+      <w:pPr>
+        <w:bidi/>
+        <w:jc w:val="left"/>
+        <w:rPr>
+          <w:rFonts w:ascii="Arial" w:hAnsi="Arial" w:cs="Arial"/>
+          <w:noProof/>
+          <w:sz w:val="24"/>
+          <w:szCs w:val="24"/>
+          <w:rtl/>
+        </w:rPr>
+      </w:pPr>
+      <w:r>
+        <w:rPr>
+          <w:rFonts w:ascii="Arial" w:hAnsi="Arial" w:cs="Arial"/>
+          <w:noProof/>
+          <w:sz w:val="24"/>
+          <w:szCs w:val="24"/>
+          <w:rtl/>
+        </w:rPr>
+        <w:t>כפל מטריצות מטבעו פעולה לא יציבה, לכן יש לשים לב לרמת הדיוק במטריצה שנחשב, ושנשתמש בשיטות הממזערות את רמת השגיאה.</w:t>
+      </w:r>
+    </w:p>
+    <w:p>
+      <w:pPr>
+        <w:bidi/>
+        <w:jc w:val="left"/>
+        <w:rPr>
+          <w:rFonts w:ascii="Arial" w:hAnsi="Arial" w:cs="Arial"/>
+          <w:b/>
+          <w:bCs/>
+          <w:sz w:val="24"/>
+          <w:szCs w:val="24"/>
+          <w:rtl/>
+        </w:rPr>
+      </w:pPr>
+    </w:p>
+    <w:p>
+      <w:pPr>
+        <w:bidi/>
+        <w:jc w:val="left"/>
+        <w:rPr>
+          <w:rFonts w:ascii="Arial" w:hAnsi="Arial" w:cs="Arial"/>
+          <w:b/>
+          <w:bCs/>
+          <w:sz w:val="24"/>
+          <w:szCs w:val="24"/>
+          <w:rtl/>
+        </w:rPr>
+      </w:pPr>
+    </w:p>
+    <w:p>
+      <w:pPr>
+        <w:bidi/>
+        <w:jc w:val="left"/>
+        <w:rPr>
+          <w:rFonts w:ascii="Arial" w:hAnsi="Arial" w:cs="Arial"/>
+          <w:b/>
+          <w:bCs/>
+          <w:sz w:val="24"/>
+          <w:szCs w:val="24"/>
+          <w:rtl/>
+        </w:rPr>
+      </w:pPr>
+      <w:r>
+        <w:rPr>
+          <w:rFonts w:ascii="Arial" w:hAnsi="Arial" w:cs="Arial"/>
+          <w:b/>
+          <w:bCs/>
+          <w:sz w:val="24"/>
+          <w:szCs w:val="24"/>
+          <w:rtl/>
+        </w:rPr>
+        <w:lastRenderedPageBreak/>
+        <w:t>סעיף ב' – השיטה והצגת הכלים לפתרון –</w:t>
+      </w:r>
+    </w:p>
+    <w:p>
+      <w:pPr>
+        <w:bidi/>
+        <w:jc w:val="left"/>
+        <w:rPr>
+          <w:rFonts w:ascii="Arial" w:hAnsi="Arial" w:cs="Arial"/>
+          <w:b/>
+          <w:bCs/>
+          <w:sz w:val="24"/>
+          <w:szCs w:val="24"/>
+          <w:rtl/>
+        </w:rPr>
+      </w:pPr>
+    </w:p>
+    <w:p>
+      <w:pPr>
+        <w:bidi/>
+        <w:jc w:val="left"/>
+        <w:rPr>
+          <w:rFonts w:ascii="Arial" w:hAnsi="Arial" w:cs="Arial"/>
+          <w:b/>
+          <w:bCs/>
+          <w:sz w:val="24"/>
+          <w:szCs w:val="24"/>
+          <w:rtl/>
+        </w:rPr>
+      </w:pPr>
+      <w:r>
+        <w:rPr>
+          <w:rFonts w:ascii="Arial" w:hAnsi="Arial" w:cs="Arial"/>
+          <w:b/>
+          <w:bCs/>
+          <w:sz w:val="24"/>
+          <w:szCs w:val="24"/>
+          <w:rtl/>
+        </w:rPr>
+        <w:t>סעיף ג' – הצגת הנתונים –</w:t>
+      </w:r>
+    </w:p>
+    <w:p>
+      <w:pPr>
+        <w:bidi/>
+        <w:jc w:val="left"/>
+        <w:rPr>
+          <w:rFonts w:ascii="Arial" w:hAnsi="Arial" w:cs="Arial"/>
+          <w:sz w:val="24"/>
+          <w:szCs w:val="24"/>
+          <w:rtl/>
+        </w:rPr>
+      </w:pPr>
+    </w:p>
+    <w:p>
+      <w:pPr>
+        <w:bidi/>
+        <w:jc w:val="left"/>
+        <w:rPr>
+          <w:rFonts w:ascii="Arial" w:hAnsi="Arial" w:cs="Arial"/>
+          <w:b/>
+          <w:bCs/>
+          <w:sz w:val="24"/>
+          <w:szCs w:val="24"/>
+          <w:rtl/>
+        </w:rPr>
+      </w:pPr>
+      <w:r>
+        <w:rPr>
+          <w:rFonts w:ascii="Arial" w:hAnsi="Arial" w:cs="Arial"/>
+          <w:b/>
+          <w:bCs/>
+          <w:sz w:val="24"/>
+          <w:szCs w:val="24"/>
+          <w:rtl/>
+        </w:rPr>
+        <w:t>סעיף ד' – תוצאות –</w:t>
+      </w:r>
+    </w:p>
+    <w:p>
+      <w:pPr>
+        <w:bidi/>
+        <w:jc w:val="left"/>
+        <w:rPr>
+          <w:rFonts w:ascii="Arial" w:hAnsi="Arial" w:cs="Arial"/>
+          <w:sz w:val="24"/>
+          <w:szCs w:val="24"/>
+          <w:rtl/>
+        </w:rPr>
+      </w:pPr>
+    </w:p>
+    <w:p>
+      <w:pPr>
+        <w:bidi/>
+        <w:jc w:val="left"/>
+        <w:rPr>
+          <w:rFonts w:ascii="Arial" w:hAnsi="Arial" w:cs="Arial"/>
+          <w:b/>
+          <w:bCs/>
+          <w:sz w:val="24"/>
+          <w:szCs w:val="24"/>
+          <w:rtl/>
+        </w:rPr>
+      </w:pPr>
+      <w:r>
+        <w:rPr>
+          <w:rFonts w:ascii="Arial" w:hAnsi="Arial" w:cs="Arial"/>
+          <w:b/>
+          <w:bCs/>
+          <w:sz w:val="24"/>
+          <w:szCs w:val="24"/>
+          <w:rtl/>
+        </w:rPr>
+        <w:t xml:space="preserve">סעיף ה' – סיכום </w:t>
+      </w:r>
+      <w:r>
+        <w:rPr>
+          <w:rFonts w:ascii="Arial" w:hAnsi="Arial" w:cs="Arial"/>
+          <w:b/>
+          <w:bCs/>
+          <w:sz w:val="24"/>
+          <w:szCs w:val="24"/>
+          <w:rtl/>
+        </w:rPr>
+        <w:t>–</w:t>
+      </w:r>
+    </w:p>
+    <w:p>
+      <w:pPr>
+        <w:bidi/>
+        <w:jc w:val="left"/>
+        <w:rPr>
+          <w:rFonts w:ascii="Arial" w:hAnsi="Arial" w:cs="Arial"/>
+          <w:sz w:val="24"/>
+          <w:szCs w:val="24"/>
+          <w:rtl/>
+        </w:rPr>
+      </w:pPr>
+    </w:p>
+    <w:p>
+      <w:pPr>
+        <w:bidi/>
+        <w:jc w:val="left"/>
+        <w:rPr>
+          <w:rFonts w:ascii="Arial" w:hAnsi="Arial" w:cs="Arial"/>
+          <w:b/>
+          <w:bCs/>
+          <w:sz w:val="24"/>
+          <w:szCs w:val="24"/>
+          <w:rtl/>
+        </w:rPr>
+      </w:pPr>
+      <w:r>
+        <w:rPr>
+          <w:rFonts w:ascii="Arial" w:hAnsi="Arial" w:cs="Arial"/>
+          <w:b/>
+          <w:bCs/>
+          <w:sz w:val="24"/>
+          <w:szCs w:val="24"/>
+          <w:rtl/>
+        </w:rPr>
+        <w:t>נספח א</w:t>
+      </w:r>
+      <w:r>
+        <w:rPr>
+          <w:rFonts w:ascii="Arial" w:hAnsi="Arial" w:cs="Arial"/>
+          <w:b/>
+          <w:bCs/>
+          <w:sz w:val="24"/>
+          <w:szCs w:val="24"/>
+        </w:rPr>
+        <w:t>’</w:t>
+      </w:r>
+      <w:r>
+        <w:rPr>
+          <w:rFonts w:ascii="Arial" w:hAnsi="Arial" w:cs="Arial"/>
+          <w:b/>
+          <w:bCs/>
+          <w:sz w:val="24"/>
+          <w:szCs w:val="24"/>
+          <w:rtl/>
+        </w:rPr>
+        <w:t xml:space="preserve"> – </w:t>
+      </w:r>
       <w:bookmarkStart w:id="0" w:name="_GoBack"/>
       <w:bookmarkEnd w:id="0"/>
     </w:p>
@@ -426,291 +959,20 @@
         <w:jc w:val="left"/>
         <w:rPr>
           <w:rFonts w:ascii="Arial" w:hAnsi="Arial" w:cs="Arial"/>
-          <w:b/>
-          <w:bCs/>
-          <w:sz w:val="24"/>
-          <w:szCs w:val="24"/>
-          <w:rtl/>
-        </w:rPr>
-      </w:pPr>
-      <w:r>
-        <w:rPr>
-          <w:rFonts w:ascii="Arial" w:hAnsi="Arial" w:cs="Arial"/>
-          <w:b/>
-          <w:bCs/>
-          <w:sz w:val="24"/>
-          <w:szCs w:val="24"/>
-          <w:rtl/>
-        </w:rPr>
-        <w:t>סעיף ב' – השיטה והצגת הכלים לפתרון</w:t>
-      </w:r>
-      <w:r>
-        <w:rPr>
-          <w:rFonts w:ascii="Arial" w:hAnsi="Arial" w:cs="Arial"/>
-          <w:b/>
-          <w:bCs/>
-          <w:sz w:val="24"/>
-          <w:szCs w:val="24"/>
-          <w:rtl/>
-        </w:rPr>
-        <w:t xml:space="preserve"> –</w:t>
-      </w:r>
-    </w:p>
-    <w:p>
-      <w:pPr>
-        <w:bidi/>
-        <w:jc w:val="left"/>
-        <w:rPr>
-          <w:rFonts w:ascii="Arial" w:hAnsi="Arial" w:cs="Arial"/>
-          <w:b/>
-          <w:bCs/>
-          <w:sz w:val="24"/>
-          <w:szCs w:val="24"/>
-          <w:rtl/>
-        </w:rPr>
-      </w:pPr>
-    </w:p>
-    <w:p>
-      <w:pPr>
-        <w:bidi/>
-        <w:jc w:val="left"/>
-        <w:rPr>
-          <w:rFonts w:ascii="Arial" w:hAnsi="Arial" w:cs="Arial"/>
-          <w:b/>
-          <w:bCs/>
-          <w:sz w:val="24"/>
-          <w:szCs w:val="24"/>
-          <w:rtl/>
-        </w:rPr>
-      </w:pPr>
-      <w:r>
-        <w:rPr>
-          <w:rFonts w:ascii="Arial" w:hAnsi="Arial" w:cs="Arial"/>
-          <w:b/>
-          <w:bCs/>
-          <w:sz w:val="24"/>
-          <w:szCs w:val="24"/>
-          <w:rtl/>
-        </w:rPr>
-        <w:t>סעיף ג' – הצגת הנתונים</w:t>
-      </w:r>
-      <w:r>
-        <w:rPr>
-          <w:rFonts w:ascii="Arial" w:hAnsi="Arial" w:cs="Arial"/>
-          <w:b/>
-          <w:bCs/>
-          <w:sz w:val="24"/>
-          <w:szCs w:val="24"/>
-          <w:rtl/>
-        </w:rPr>
-        <w:t xml:space="preserve"> –</w:t>
-      </w:r>
-    </w:p>
-    <w:p>
-      <w:pPr>
-        <w:bidi/>
-        <w:jc w:val="left"/>
-        <w:rPr>
-          <w:rFonts w:ascii="Arial" w:hAnsi="Arial" w:cs="Arial"/>
-          <w:sz w:val="24"/>
-          <w:szCs w:val="24"/>
-          <w:rtl/>
-        </w:rPr>
-      </w:pPr>
-    </w:p>
-    <w:p>
-      <w:pPr>
-        <w:bidi/>
-        <w:jc w:val="left"/>
-        <w:rPr>
-          <w:rFonts w:ascii="Arial" w:hAnsi="Arial" w:cs="Arial"/>
-          <w:b/>
-          <w:bCs/>
-          <w:sz w:val="24"/>
-          <w:szCs w:val="24"/>
-          <w:rtl/>
-        </w:rPr>
-      </w:pPr>
-      <w:r>
-        <w:rPr>
-          <w:rFonts w:ascii="Arial" w:hAnsi="Arial" w:cs="Arial"/>
-          <w:b/>
-          <w:bCs/>
-          <w:sz w:val="24"/>
-          <w:szCs w:val="24"/>
-          <w:rtl/>
-        </w:rPr>
-        <w:t>סעיף ד' – תוצאות</w:t>
-      </w:r>
-      <w:r>
-        <w:rPr>
-          <w:rFonts w:ascii="Arial" w:hAnsi="Arial" w:cs="Arial"/>
-          <w:b/>
-          <w:bCs/>
-          <w:sz w:val="24"/>
-          <w:szCs w:val="24"/>
-          <w:rtl/>
-        </w:rPr>
-        <w:t xml:space="preserve"> –</w:t>
-      </w:r>
-    </w:p>
-    <w:p>
-      <w:pPr>
-        <w:bidi/>
-        <w:jc w:val="left"/>
-        <w:rPr>
-          <w:rFonts w:ascii="Arial" w:hAnsi="Arial" w:cs="Arial"/>
-          <w:sz w:val="24"/>
-          <w:szCs w:val="24"/>
-          <w:rtl/>
-        </w:rPr>
-      </w:pPr>
-    </w:p>
-    <w:p>
-      <w:pPr>
-        <w:bidi/>
-        <w:jc w:val="left"/>
-        <w:rPr>
-          <w:rFonts w:ascii="Arial" w:hAnsi="Arial" w:cs="Arial"/>
-          <w:b/>
-          <w:bCs/>
-          <w:sz w:val="24"/>
-          <w:szCs w:val="24"/>
-          <w:rtl/>
-        </w:rPr>
-      </w:pPr>
-      <w:r>
-        <w:rPr>
-          <w:rFonts w:ascii="Arial" w:hAnsi="Arial" w:cs="Arial"/>
-          <w:b/>
-          <w:bCs/>
-          <w:sz w:val="24"/>
-          <w:szCs w:val="24"/>
-          <w:rtl/>
-        </w:rPr>
-        <w:t xml:space="preserve">סעיף ה' </w:t>
-      </w:r>
-      <w:r>
-        <w:rPr>
-          <w:rFonts w:ascii="Arial" w:hAnsi="Arial" w:cs="Arial"/>
-          <w:b/>
-          <w:bCs/>
-          <w:sz w:val="24"/>
-          <w:szCs w:val="24"/>
-          <w:rtl/>
-        </w:rPr>
-        <w:t>–</w:t>
-      </w:r>
-      <w:r>
-        <w:rPr>
-          <w:rFonts w:ascii="Arial" w:hAnsi="Arial" w:cs="Arial"/>
-          <w:b/>
-          <w:bCs/>
-          <w:sz w:val="24"/>
-          <w:szCs w:val="24"/>
-          <w:rtl/>
-        </w:rPr>
-        <w:t xml:space="preserve"> סיכום</w:t>
-      </w:r>
-      <w:r>
-        <w:rPr>
-          <w:rFonts w:ascii="Arial" w:hAnsi="Arial" w:cs="Arial"/>
-          <w:b/>
-          <w:bCs/>
-          <w:sz w:val="24"/>
-          <w:szCs w:val="24"/>
-          <w:rtl/>
-        </w:rPr>
-        <w:t xml:space="preserve"> </w:t>
-      </w:r>
-      <w:r>
-        <w:rPr>
-          <w:rFonts w:ascii="Arial" w:hAnsi="Arial" w:cs="Arial"/>
-          <w:b/>
-          <w:bCs/>
-          <w:sz w:val="24"/>
-          <w:szCs w:val="24"/>
-          <w:rtl/>
-        </w:rPr>
-        <w:t>–</w:t>
-      </w:r>
-    </w:p>
-    <w:p>
-      <w:pPr>
-        <w:bidi/>
-        <w:jc w:val="left"/>
-        <w:rPr>
-          <w:rFonts w:ascii="Arial" w:hAnsi="Arial" w:cs="Arial"/>
-          <w:sz w:val="24"/>
-          <w:szCs w:val="24"/>
-          <w:rtl/>
-        </w:rPr>
-      </w:pPr>
-    </w:p>
-    <w:p>
-      <w:pPr>
-        <w:bidi/>
-        <w:jc w:val="left"/>
-        <w:rPr>
-          <w:rFonts w:ascii="Arial" w:hAnsi="Arial" w:cs="Arial"/>
-          <w:b/>
-          <w:bCs/>
-          <w:sz w:val="24"/>
-          <w:szCs w:val="24"/>
-          <w:rtl/>
-        </w:rPr>
-      </w:pPr>
-      <w:r>
-        <w:rPr>
-          <w:rFonts w:ascii="Arial" w:hAnsi="Arial" w:cs="Arial"/>
-          <w:b/>
-          <w:bCs/>
-          <w:sz w:val="24"/>
-          <w:szCs w:val="24"/>
-          <w:rtl/>
-        </w:rPr>
-        <w:t>נספח א</w:t>
-      </w:r>
-      <w:r>
-        <w:rPr>
-          <w:rFonts w:ascii="Arial" w:hAnsi="Arial" w:cs="Arial"/>
-          <w:b/>
-          <w:bCs/>
-          <w:sz w:val="24"/>
-          <w:szCs w:val="24"/>
-        </w:rPr>
-        <w:t>’</w:t>
-      </w:r>
-      <w:r>
-        <w:rPr>
-          <w:rFonts w:ascii="Arial" w:hAnsi="Arial" w:cs="Arial"/>
-          <w:b/>
-          <w:bCs/>
-          <w:sz w:val="24"/>
-          <w:szCs w:val="24"/>
-          <w:rtl/>
-        </w:rPr>
-        <w:t xml:space="preserve"> – </w:t>
-      </w:r>
-    </w:p>
-    <w:p>
-      <w:pPr>
-        <w:jc w:val="left"/>
-        <w:rPr>
-          <w:rFonts w:ascii="Arial" w:hAnsi="Arial" w:cs="Arial"/>
-          <w:noProof/>
-          <w:sz w:val="24"/>
-          <w:szCs w:val="24"/>
-        </w:rPr>
-      </w:pPr>
-      <w:r>
-        <w:rPr>
-          <w:rFonts w:ascii="Arial" w:hAnsi="Arial" w:cs="Arial"/>
-          <w:noProof/>
-          <w:sz w:val="24"/>
-          <w:szCs w:val="24"/>
-        </w:rPr>
-        <w:t>Our code:</w:t>
+          <w:noProof/>
+          <w:sz w:val="24"/>
+          <w:szCs w:val="24"/>
+        </w:rPr>
+      </w:pPr>
+      <w:r>
+        <w:rPr>
+          <w:rFonts w:ascii="Arial" w:hAnsi="Arial" w:cs="Arial"/>
+          <w:noProof/>
+          <w:sz w:val="24"/>
+          <w:szCs w:val="24"/>
+          <w:rtl/>
+        </w:rPr>
+        <w:t>קוד שלנו:</w:t>
       </w:r>
     </w:p>
     <w:p>
@@ -728,7 +990,7 @@
           <w:szCs w:val="24"/>
         </w:rPr>
       </w:pPr>
-      <w:hyperlink r:id="rId5" w:history="1">
+      <w:hyperlink r:id="rId5" w:anchor="L22" w:history="1">
         <w:r>
           <w:rPr>
             <w:rStyle w:val="Hyperlink"/>
@@ -737,26 +999,8 @@
             <w:sz w:val="24"/>
             <w:szCs w:val="24"/>
           </w:rPr>
-          <w:t>Bisection Algorithm</w:t>
+          <w:t>Gauss Al</w:t>
         </w:r>
-      </w:hyperlink>
-    </w:p>
-    <w:p>
-      <w:pPr>
-        <w:pStyle w:val="a3"/>
-        <w:numPr>
-          <w:ilvl w:val="0"/>
-          <w:numId w:val="2"/>
-        </w:numPr>
-        <w:jc w:val="left"/>
-        <w:rPr>
-          <w:rFonts w:ascii="Arial" w:hAnsi="Arial" w:cs="Arial"/>
-          <w:noProof/>
-          <w:sz w:val="24"/>
-          <w:szCs w:val="24"/>
-        </w:rPr>
-      </w:pPr>
-      <w:hyperlink r:id="rId6" w:history="1">
         <w:r>
           <w:rPr>
             <w:rStyle w:val="Hyperlink"/>
@@ -765,26 +1009,8 @@
             <w:sz w:val="24"/>
             <w:szCs w:val="24"/>
           </w:rPr>
-          <w:t>Gauss-Seidel Algorithm</w:t>
+          <w:t>g</w:t>
         </w:r>
-      </w:hyperlink>
-    </w:p>
-    <w:p>
-      <w:pPr>
-        <w:pStyle w:val="a3"/>
-        <w:numPr>
-          <w:ilvl w:val="0"/>
-          <w:numId w:val="2"/>
-        </w:numPr>
-        <w:jc w:val="left"/>
-        <w:rPr>
-          <w:rFonts w:ascii="Arial" w:hAnsi="Arial" w:cs="Arial"/>
-          <w:noProof/>
-          <w:sz w:val="24"/>
-          <w:szCs w:val="24"/>
-        </w:rPr>
-      </w:pPr>
-      <w:hyperlink r:id="rId7" w:history="1">
         <w:r>
           <w:rPr>
             <w:rStyle w:val="Hyperlink"/>
@@ -793,18 +1019,75 @@
             <w:sz w:val="24"/>
             <w:szCs w:val="24"/>
           </w:rPr>
-          <w:t>Gauss Algorithm</w:t>
+          <w:t>orithm</w:t>
         </w:r>
       </w:hyperlink>
-      <w:r>
-        <w:rPr>
-          <w:rFonts w:ascii="Arial" w:hAnsi="Arial" w:cs="Arial"/>
-          <w:noProof/>
-          <w:sz w:val="24"/>
-          <w:szCs w:val="24"/>
-        </w:rPr>
-        <w:t xml:space="preserve"> + Matrix Norma calculation + CondA calculation</w:t>
-      </w:r>
+    </w:p>
+    <w:p>
+      <w:pPr>
+        <w:pStyle w:val="a3"/>
+        <w:numPr>
+          <w:ilvl w:val="0"/>
+          <w:numId w:val="2"/>
+        </w:numPr>
+        <w:jc w:val="left"/>
+        <w:rPr>
+          <w:rFonts w:ascii="Arial" w:hAnsi="Arial" w:cs="Arial"/>
+          <w:noProof/>
+          <w:sz w:val="24"/>
+          <w:szCs w:val="24"/>
+        </w:rPr>
+      </w:pPr>
+      <w:hyperlink r:id="rId6" w:anchor="L4" w:history="1">
+        <w:r>
+          <w:rPr>
+            <w:rStyle w:val="Hyperlink"/>
+            <w:rFonts w:ascii="Arial" w:hAnsi="Arial" w:cs="Arial"/>
+            <w:noProof/>
+            <w:sz w:val="24"/>
+            <w:szCs w:val="24"/>
+          </w:rPr>
+          <w:t>Matrix Norma calculation</w:t>
+        </w:r>
+      </w:hyperlink>
+    </w:p>
+    <w:p>
+      <w:pPr>
+        <w:pStyle w:val="a3"/>
+        <w:numPr>
+          <w:ilvl w:val="0"/>
+          <w:numId w:val="2"/>
+        </w:numPr>
+        <w:jc w:val="left"/>
+        <w:rPr>
+          <w:rFonts w:ascii="Arial" w:hAnsi="Arial" w:cs="Arial"/>
+          <w:noProof/>
+          <w:sz w:val="24"/>
+          <w:szCs w:val="24"/>
+        </w:rPr>
+      </w:pPr>
+      <w:hyperlink r:id="rId7" w:anchor="L19" w:history="1">
+        <w:r>
+          <w:rPr>
+            <w:rStyle w:val="Hyperlink"/>
+            <w:rFonts w:ascii="Arial" w:hAnsi="Arial" w:cs="Arial"/>
+            <w:noProof/>
+            <w:sz w:val="24"/>
+            <w:szCs w:val="24"/>
+          </w:rPr>
+          <w:t xml:space="preserve">Matrix </w:t>
+        </w:r>
+        <w:r>
+          <w:rPr>
+            <w:rStyle w:val="Hyperlink"/>
+            <w:rFonts w:ascii="Arial" w:hAnsi="Arial" w:cs="Arial"/>
+            <w:noProof/>
+            <w:sz w:val="24"/>
+            <w:szCs w:val="24"/>
+          </w:rPr>
+          <w:t>CondA calculation</w:t>
+        </w:r>
+      </w:hyperlink>
     </w:p>
     <w:p>
       <w:pPr>
@@ -836,72 +1119,46 @@
     </w:p>
     <w:p>
       <w:pPr>
-        <w:pStyle w:val="a3"/>
-        <w:numPr>
-          <w:ilvl w:val="0"/>
-          <w:numId w:val="2"/>
-        </w:numPr>
-        <w:jc w:val="left"/>
-        <w:rPr>
-          <w:rFonts w:ascii="Arial" w:hAnsi="Arial" w:cs="Arial"/>
-          <w:noProof/>
-          <w:sz w:val="24"/>
-          <w:szCs w:val="24"/>
-        </w:rPr>
-      </w:pPr>
+        <w:bidi/>
+        <w:jc w:val="left"/>
+        <w:rPr>
+          <w:rFonts w:ascii="Arial" w:hAnsi="Arial" w:cs="Arial"/>
+          <w:noProof/>
+          <w:sz w:val="24"/>
+          <w:szCs w:val="24"/>
+        </w:rPr>
+      </w:pPr>
+      <w:r>
+        <w:rPr>
+          <w:rFonts w:ascii="Arial" w:hAnsi="Arial" w:cs="Arial"/>
+          <w:noProof/>
+          <w:sz w:val="24"/>
+          <w:szCs w:val="24"/>
+          <w:rtl/>
+        </w:rPr>
+        <w:t>קוד שנעשה בו שימוש חוזר:</w:t>
+      </w:r>
+    </w:p>
+    <w:p>
+      <w:pPr>
+        <w:jc w:val="left"/>
+        <w:rPr>
+          <w:rFonts w:ascii="Arial" w:hAnsi="Arial" w:cs="Arial"/>
+          <w:noProof/>
+          <w:sz w:val="24"/>
+          <w:szCs w:val="24"/>
+        </w:rPr>
+      </w:pPr>
+      <w:r>
+        <w:rPr>
+          <w:rFonts w:ascii="Arial" w:hAnsi="Arial" w:cs="Arial"/>
+          <w:noProof/>
+          <w:sz w:val="24"/>
+          <w:szCs w:val="24"/>
+        </w:rPr>
+        <w:t>SciPy (</w:t>
+      </w:r>
       <w:hyperlink r:id="rId9" w:history="1">
-        <w:r>
-          <w:rPr>
-            <w:rStyle w:val="Hyperlink"/>
-            <w:rFonts w:ascii="Arial" w:hAnsi="Arial" w:cs="Arial"/>
-            <w:noProof/>
-            <w:sz w:val="24"/>
-            <w:szCs w:val="24"/>
-          </w:rPr>
-          <w:t>Secant Algorithm</w:t>
-        </w:r>
-      </w:hyperlink>
-    </w:p>
-    <w:p>
-      <w:pPr>
-        <w:jc w:val="left"/>
-        <w:rPr>
-          <w:rFonts w:ascii="Arial" w:hAnsi="Arial" w:cs="Arial"/>
-          <w:noProof/>
-          <w:sz w:val="24"/>
-          <w:szCs w:val="24"/>
-        </w:rPr>
-      </w:pPr>
-      <w:r>
-        <w:rPr>
-          <w:rFonts w:ascii="Arial" w:hAnsi="Arial" w:cs="Arial"/>
-          <w:noProof/>
-          <w:sz w:val="24"/>
-          <w:szCs w:val="24"/>
-        </w:rPr>
-        <w:t>Reused code:</w:t>
-      </w:r>
-    </w:p>
-    <w:p>
-      <w:pPr>
-        <w:jc w:val="left"/>
-        <w:rPr>
-          <w:rFonts w:ascii="Arial" w:hAnsi="Arial" w:cs="Arial"/>
-          <w:noProof/>
-          <w:sz w:val="24"/>
-          <w:szCs w:val="24"/>
-        </w:rPr>
-      </w:pPr>
-      <w:r>
-        <w:rPr>
-          <w:rFonts w:ascii="Arial" w:hAnsi="Arial" w:cs="Arial"/>
-          <w:noProof/>
-          <w:sz w:val="24"/>
-          <w:szCs w:val="24"/>
-        </w:rPr>
-        <w:t>SciPy (</w:t>
-      </w:r>
-      <w:hyperlink r:id="rId10" w:history="1">
         <w:r>
           <w:rPr>
             <w:rStyle w:val="Hyperlink"/>
@@ -922,7 +1179,7 @@
         </w:rPr>
         <w:t>) and NumPy (</w:t>
       </w:r>
-      <w:hyperlink r:id="rId11" w:history="1">
+      <w:hyperlink r:id="rId10" w:history="1">
         <w:r>
           <w:rPr>
             <w:rStyle w:val="Hyperlink"/>
@@ -1123,13 +1380,16 @@
         </w:numPr>
         <w:jc w:val="left"/>
         <w:rPr>
-          <w:rFonts w:ascii="Arial" w:hAnsi="Arial" w:cs="Arial"/>
-          <w:noProof/>
-          <w:sz w:val="24"/>
-          <w:szCs w:val="24"/>
-        </w:rPr>
-      </w:pPr>
-      <w:hyperlink r:id="rId12" w:history="1">
+          <w:rStyle w:val="Hyperlink"/>
+          <w:rFonts w:ascii="Arial" w:hAnsi="Arial" w:cs="Arial"/>
+          <w:noProof/>
+          <w:color w:val="auto"/>
+          <w:sz w:val="24"/>
+          <w:szCs w:val="24"/>
+          <w:u w:val="none"/>
+        </w:rPr>
+      </w:pPr>
+      <w:hyperlink r:id="rId11" w:history="1">
         <w:r>
           <w:rPr>
             <w:rStyle w:val="Hyperlink"/>
@@ -1156,7 +1416,7 @@
         </w:rPr>
         <w:t xml:space="preserve"> </w:t>
       </w:r>
-      <w:hyperlink r:id="rId13" w:anchor="An_example_using_Python_and_Numpy" w:history="1">
+      <w:hyperlink r:id="rId12" w:anchor="An_example_using_Python_and_Numpy" w:history="1">
         <w:r>
           <w:rPr>
             <w:rStyle w:val="Hyperlink"/>
@@ -1164,8 +1424,47 @@
             <w:sz w:val="24"/>
             <w:szCs w:val="24"/>
           </w:rPr>
-          <w:t>https://en.wikipedia.</w:t>
+          <w:t>https://en.wikipedia.org/wiki/Jacobi_method#An_example_using_Python_and_Numpy</w:t>
         </w:r>
+      </w:hyperlink>
+    </w:p>
+    <w:p>
+      <w:pPr>
+        <w:pStyle w:val="a3"/>
+        <w:numPr>
+          <w:ilvl w:val="0"/>
+          <w:numId w:val="2"/>
+        </w:numPr>
+        <w:jc w:val="left"/>
+        <w:rPr>
+          <w:rFonts w:ascii="Arial" w:hAnsi="Arial" w:cs="Arial"/>
+          <w:noProof/>
+          <w:sz w:val="24"/>
+          <w:szCs w:val="24"/>
+        </w:rPr>
+      </w:pPr>
+      <w:hyperlink r:id="rId13" w:history="1">
+        <w:r>
+          <w:rPr>
+            <w:rStyle w:val="Hyperlink"/>
+            <w:rFonts w:ascii="Arial" w:hAnsi="Arial" w:cs="Arial"/>
+            <w:noProof/>
+            <w:sz w:val="24"/>
+            <w:szCs w:val="24"/>
+          </w:rPr>
+          <w:t>Bisection Algorithm</w:t>
+        </w:r>
+      </w:hyperlink>
+      <w:r>
+        <w:rPr>
+          <w:rFonts w:ascii="Arial" w:hAnsi="Arial" w:cs="Arial"/>
+          <w:noProof/>
+          <w:sz w:val="24"/>
+          <w:szCs w:val="24"/>
+        </w:rPr>
+        <w:t xml:space="preserve"> - </w:t>
+      </w:r>
+      <w:hyperlink r:id="rId14" w:history="1">
         <w:r>
           <w:rPr>
             <w:rStyle w:val="Hyperlink"/>
@@ -1173,8 +1472,26 @@
             <w:sz w:val="24"/>
             <w:szCs w:val="24"/>
           </w:rPr>
-          <w:t>o</w:t>
+          <w:t>http://code.activestate.com/recipes/578417-bisection-method-in-python/</w:t>
         </w:r>
+      </w:hyperlink>
+    </w:p>
+    <w:p>
+      <w:pPr>
+        <w:pStyle w:val="a3"/>
+        <w:numPr>
+          <w:ilvl w:val="0"/>
+          <w:numId w:val="2"/>
+        </w:numPr>
+        <w:jc w:val="left"/>
+        <w:rPr>
+          <w:rFonts w:ascii="Arial" w:hAnsi="Arial" w:cs="Arial"/>
+          <w:noProof/>
+          <w:sz w:val="24"/>
+          <w:szCs w:val="24"/>
+        </w:rPr>
+      </w:pPr>
+      <w:hyperlink r:id="rId15" w:history="1">
         <w:r>
           <w:rPr>
             <w:rStyle w:val="Hyperlink"/>
@@ -1182,8 +1499,18 @@
             <w:sz w:val="24"/>
             <w:szCs w:val="24"/>
           </w:rPr>
-          <w:t>rg/w</w:t>
+          <w:t>Secant Algorithm</w:t>
         </w:r>
+      </w:hyperlink>
+      <w:r>
+        <w:rPr>
+          <w:rFonts w:ascii="Arial" w:hAnsi="Arial" w:cs="Arial"/>
+          <w:sz w:val="24"/>
+          <w:szCs w:val="24"/>
+        </w:rPr>
+        <w:t xml:space="preserve"> - </w:t>
+      </w:r>
+      <w:hyperlink r:id="rId16" w:history="1">
         <w:r>
           <w:rPr>
             <w:rStyle w:val="Hyperlink"/>
@@ -1191,8 +1518,26 @@
             <w:sz w:val="24"/>
             <w:szCs w:val="24"/>
           </w:rPr>
-          <w:t>i</w:t>
+          <w:t>http://code.activestate.com/recipes/578420-secant-method-of-solving-equtions-in-python/</w:t>
         </w:r>
+      </w:hyperlink>
+    </w:p>
+    <w:p>
+      <w:pPr>
+        <w:pStyle w:val="a3"/>
+        <w:numPr>
+          <w:ilvl w:val="0"/>
+          <w:numId w:val="2"/>
+        </w:numPr>
+        <w:jc w:val="left"/>
+        <w:rPr>
+          <w:rFonts w:ascii="Arial" w:hAnsi="Arial" w:cs="Arial"/>
+          <w:noProof/>
+          <w:sz w:val="24"/>
+          <w:szCs w:val="24"/>
+        </w:rPr>
+      </w:pPr>
+      <w:hyperlink r:id="rId17" w:history="1">
         <w:r>
           <w:rPr>
             <w:rStyle w:val="Hyperlink"/>
@@ -1200,7 +1545,26 @@
             <w:sz w:val="24"/>
             <w:szCs w:val="24"/>
           </w:rPr>
-          <w:t>ki/Jacobi_method#An_example_using_Python_and_Numpy</w:t>
+          <w:t>Gauss-Seidel Algorithm</w:t>
+        </w:r>
+      </w:hyperlink>
+      <w:r>
+        <w:rPr>
+          <w:rFonts w:ascii="Arial" w:hAnsi="Arial" w:cs="Arial"/>
+          <w:sz w:val="24"/>
+          <w:szCs w:val="24"/>
+        </w:rPr>
+        <w:t xml:space="preserve"> - </w:t>
+      </w:r>
+      <w:hyperlink r:id="rId18" w:history="1">
+        <w:r>
+          <w:rPr>
+            <w:rStyle w:val="Hyperlink"/>
+            <w:rFonts w:ascii="Arial" w:hAnsi="Arial" w:cs="Arial"/>
+            <w:sz w:val="24"/>
+            <w:szCs w:val="24"/>
+          </w:rPr>
+          <w:t>https://austingwalters.com/gauss-seidel-method/</w:t>
         </w:r>
       </w:hyperlink>
     </w:p>
@@ -1217,6 +1581,118 @@
 <file path=word/numbering.xml><?xml version="1.0" encoding="utf-8"?>
 <w:numbering xmlns:wpc="http://schemas.microsoft.com/office/word/2010/wordprocessingCanvas" xmlns:cx="http://schemas.microsoft.com/office/drawing/2014/chartex" xmlns:mc="http://schemas.openxmlformats.org/markup-compatibility/2006" xmlns:o="urn:schemas-microsoft-com:office:office" xmlns:r="http://schemas.openxmlformats.org/officeDocument/2006/relationships" xmlns:m="http://schemas.openxmlformats.org/officeDocument/2006/math" xmlns:v="urn:schemas-microsoft-com:vml" xmlns:wp14="http://schemas.microsoft.com/office/word/2010/wordprocessingDrawing" xmlns:wp="http://schemas.openxmlformats.org/drawingml/2006/wordprocessingDrawing" xmlns:w10="urn:schemas-microsoft-com:office:word" xmlns:w="http://schemas.openxmlformats.org/wordprocessingml/2006/main" xmlns:w14="http://schemas.microsoft.com/office/word/2010/wordml" xmlns:w15="http://schemas.microsoft.com/office/word/2012/wordml" xmlns:w16se="http://schemas.microsoft.com/office/word/2015/wordml/symex" xmlns:wpg="http://schemas.microsoft.com/office/word/2010/wordprocessingGroup" xmlns:wpi="http://schemas.microsoft.com/office/word/2010/wordprocessingInk" xmlns:wne="http://schemas.microsoft.com/office/word/2006/wordml" xmlns:wps="http://schemas.microsoft.com/office/word/2010/wordprocessingShape" mc:Ignorable="w14 w15 w16se wp14">
   <w:abstractNum w:abstractNumId="0" w15:restartNumberingAfterBreak="0">
+    <w:nsid w:val="03D1144A"/>
+    <w:multiLevelType w:val="hybridMultilevel"/>
+    <w:tmpl w:val="14D471F4"/>
+    <w:lvl w:ilvl="0" w:tplc="A324420C">
+      <w:numFmt w:val="bullet"/>
+      <w:lvlText w:val="-"/>
+      <w:lvlJc w:val="left"/>
+      <w:pPr>
+        <w:ind w:left="720" w:hanging="360"/>
+      </w:pPr>
+      <w:rPr>
+        <w:rFonts w:ascii="Arial" w:eastAsiaTheme="minorHAnsi" w:hAnsi="Arial" w:cs="Arial" w:hint="default"/>
+      </w:rPr>
+    </w:lvl>
+    <w:lvl w:ilvl="1" w:tplc="04090003" w:tentative="1">
+      <w:start w:val="1"/>
+      <w:numFmt w:val="bullet"/>
+      <w:lvlText w:val="o"/>
+      <w:lvlJc w:val="left"/>
+      <w:pPr>
+        <w:ind w:left="1440" w:hanging="360"/>
+      </w:pPr>
+      <w:rPr>
+        <w:rFonts w:ascii="Courier New" w:hAnsi="Courier New" w:cs="Courier New" w:hint="default"/>
+      </w:rPr>
+    </w:lvl>
+    <w:lvl w:ilvl="2" w:tplc="04090005" w:tentative="1">
+      <w:start w:val="1"/>
+      <w:numFmt w:val="bullet"/>
+      <w:lvlText w:val=""/>
+      <w:lvlJc w:val="left"/>
+      <w:pPr>
+        <w:ind w:left="2160" w:hanging="360"/>
+      </w:pPr>
+      <w:rPr>
+        <w:rFonts w:ascii="Wingdings" w:hAnsi="Wingdings" w:hint="default"/>
+      </w:rPr>
+    </w:lvl>
+    <w:lvl w:ilvl="3" w:tplc="04090001" w:tentative="1">
+      <w:start w:val="1"/>
+      <w:numFmt w:val="bullet"/>
+      <w:lvlText w:val=""/>
+      <w:lvlJc w:val="left"/>
+      <w:pPr>
+        <w:ind w:left="2880" w:hanging="360"/>
+      </w:pPr>
+      <w:rPr>
+        <w:rFonts w:ascii="Symbol" w:hAnsi="Symbol" w:hint="default"/>
+      </w:rPr>
+    </w:lvl>
+    <w:lvl w:ilvl="4" w:tplc="04090003" w:tentative="1">
+      <w:start w:val="1"/>
+      <w:numFmt w:val="bullet"/>
+      <w:lvlText w:val="o"/>
+      <w:lvlJc w:val="left"/>
+      <w:pPr>
+        <w:ind w:left="3600" w:hanging="360"/>
+      </w:pPr>
+      <w:rPr>
+        <w:rFonts w:ascii="Courier New" w:hAnsi="Courier New" w:cs="Courier New" w:hint="default"/>
+      </w:rPr>
+    </w:lvl>
+    <w:lvl w:ilvl="5" w:tplc="04090005" w:tentative="1">
+      <w:start w:val="1"/>
+      <w:numFmt w:val="bullet"/>
+      <w:lvlText w:val=""/>
+      <w:lvlJc w:val="left"/>
+      <w:pPr>
+        <w:ind w:left="4320" w:hanging="360"/>
+      </w:pPr>
+      <w:rPr>
+        <w:rFonts w:ascii="Wingdings" w:hAnsi="Wingdings" w:hint="default"/>
+      </w:rPr>
+    </w:lvl>
+    <w:lvl w:ilvl="6" w:tplc="04090001" w:tentative="1">
+      <w:start w:val="1"/>
+      <w:numFmt w:val="bullet"/>
+      <w:lvlText w:val=""/>
+      <w:lvlJc w:val="left"/>
+      <w:pPr>
+        <w:ind w:left="5040" w:hanging="360"/>
+      </w:pPr>
+      <w:rPr>
+        <w:rFonts w:ascii="Symbol" w:hAnsi="Symbol" w:hint="default"/>
+      </w:rPr>
+    </w:lvl>
+    <w:lvl w:ilvl="7" w:tplc="04090003" w:tentative="1">
+      <w:start w:val="1"/>
+      <w:numFmt w:val="bullet"/>
+      <w:lvlText w:val="o"/>
+      <w:lvlJc w:val="left"/>
+      <w:pPr>
+        <w:ind w:left="5760" w:hanging="360"/>
+      </w:pPr>
+      <w:rPr>
+        <w:rFonts w:ascii="Courier New" w:hAnsi="Courier New" w:cs="Courier New" w:hint="default"/>
+      </w:rPr>
+    </w:lvl>
+    <w:lvl w:ilvl="8" w:tplc="04090005" w:tentative="1">
+      <w:start w:val="1"/>
+      <w:numFmt w:val="bullet"/>
+      <w:lvlText w:val=""/>
+      <w:lvlJc w:val="left"/>
+      <w:pPr>
+        <w:ind w:left="6480" w:hanging="360"/>
+      </w:pPr>
+      <w:rPr>
+        <w:rFonts w:ascii="Wingdings" w:hAnsi="Wingdings" w:hint="default"/>
+      </w:rPr>
+    </w:lvl>
+  </w:abstractNum>
+  <w:abstractNum w:abstractNumId="1" w15:restartNumberingAfterBreak="0">
     <w:nsid w:val="2225166F"/>
     <w:multiLevelType w:val="hybridMultilevel"/>
     <w:tmpl w:val="FE302C8C"/>
@@ -1328,7 +1804,7 @@
       </w:rPr>
     </w:lvl>
   </w:abstractNum>
-  <w:abstractNum w:abstractNumId="1" w15:restartNumberingAfterBreak="0">
+  <w:abstractNum w:abstractNumId="2" w15:restartNumberingAfterBreak="0">
     <w:nsid w:val="6A504C4F"/>
     <w:multiLevelType w:val="hybridMultilevel"/>
     <w:tmpl w:val="ADEE35B8"/>
@@ -1441,10 +1917,13 @@
     </w:lvl>
   </w:abstractNum>
   <w:num w:numId="1">
-    <w:abstractNumId w:val="0"/>
+    <w:abstractNumId w:val="1"/>
   </w:num>
   <w:num w:numId="2">
-    <w:abstractNumId w:val="1"/>
+    <w:abstractNumId w:val="2"/>
+  </w:num>
+  <w:num w:numId="3">
+    <w:abstractNumId w:val="0"/>
   </w:num>
 </w:numbering>
 </file>

</xml_diff>